<commit_message>
Fixed name on abstract
Removed the title from faculty advisor name as requested.
</commit_message>
<xml_diff>
--- a/docs/Kirwin_Abstract.docx
+++ b/docs/Kirwin_Abstract.docx
@@ -78,14 +78,8 @@
           <w:szCs w:val="40"/>
         </w:rPr>
       </w:pPr>
-      <w:r>
-        <w:rPr>
-          <w:rFonts w:ascii="Book Antiqua" w:hAnsi="Book Antiqua"/>
-          <w:sz w:val="40"/>
-          <w:szCs w:val="40"/>
-        </w:rPr>
-        <w:t xml:space="preserve">Prof./Dr. </w:t>
-      </w:r>
+      <w:bookmarkStart w:id="0" w:name="_GoBack"/>
+      <w:bookmarkEnd w:id="0"/>
       <w:r>
         <w:rPr>
           <w:rFonts w:ascii="Book Antiqua" w:hAnsi="Book Antiqua"/>
@@ -249,8 +243,6 @@
           <w:szCs w:val="24"/>
         </w:rPr>
       </w:pPr>
-      <w:bookmarkStart w:id="0" w:name="_GoBack"/>
-      <w:bookmarkEnd w:id="0"/>
       <w:r>
         <w:rPr>
           <w:rFonts w:ascii="Times New Roman" w:hAnsi="Times New Roman" w:cs="Times New Roman"/>
@@ -1187,7 +1179,7 @@
 </file>
 
 <file path=customXml/itemProps1.xml><?xml version="1.0" encoding="utf-8"?>
-<ds:datastoreItem xmlns:ds="http://schemas.openxmlformats.org/officeDocument/2006/customXml" ds:itemID="{1C73DC0D-43D4-4C31-BC96-917E5D6ECAFA}">
+<ds:datastoreItem xmlns:ds="http://schemas.openxmlformats.org/officeDocument/2006/customXml" ds:itemID="{7BA47B8E-D69F-4C64-8DC4-BA3CD7223E78}">
   <ds:schemaRefs>
     <ds:schemaRef ds:uri="http://schemas.openxmlformats.org/officeDocument/2006/bibliography"/>
   </ds:schemaRefs>

</xml_diff>